<commit_message>
Corrected paper and added instructions
</commit_message>
<xml_diff>
--- a/report.docx
+++ b/report.docx
@@ -379,25 +379,7 @@
                           <w:sz w:val="24"/>
                           <w:szCs w:val="24"/>
                         </w:rPr>
-                        <w:t xml:space="preserve">Damiano </w:t>
-                      </w:r>
-                      <w:proofErr w:type="spellStart"/>
-                      <w:r>
-                        <w:rPr>
-                          <w:rFonts w:cs="Times New Roman"/>
-                          <w:sz w:val="24"/>
-                          <w:szCs w:val="24"/>
-                        </w:rPr>
-                        <w:t>Caprari</w:t>
-                      </w:r>
-                      <w:proofErr w:type="spellEnd"/>
-                      <w:r>
-                        <w:rPr>
-                          <w:rFonts w:cs="Times New Roman"/>
-                          <w:sz w:val="24"/>
-                          <w:szCs w:val="24"/>
-                        </w:rPr>
-                        <w:t>, Matteo Pulega, M</w:t>
+                        <w:t>Damiano Caprari, Matteo Pulega, M</w:t>
                       </w:r>
                       <w:r>
                         <w:rPr>
@@ -3065,7 +3047,7 @@
           <w:szCs w:val="20"/>
           <w:lang w:val="en-GB"/>
         </w:rPr>
-        <w:t>Once we are sure that the component is a painting, we compute its characteristics. In images we could have both regular paintings, paintings that are completely contained inside the image, and part of paintings. We saw that, if the the painting is not fully contained in the image, it is located on one of the four border of the image. Therefore, if we sum vertically and horizontally the component mask, if there is a painting on borders the sum at the borders will be different from zero. So components which have this characteristics are marked as paintings parts.</w:t>
+        <w:t>Once we are sure that the component is a painting, we compute its characteristics. In images we could have both regular paintings, paintings that are completely contained inside the image, and part of paintings. We saw that, if the painting is not fully contained in the image, it is located on one of the four border of the image. Therefore, if we sum vertically and horizontally the component mask, if there is a painting on borders the sum at the borders will be different from zero. So components which have this characteristics are marked as paintings parts.</w:t>
       </w:r>
       <w:r>
         <w:rPr>
@@ -4622,7 +4604,7 @@
     <w:p>
       <w:pPr>
         <w:spacing w:after="0" w:line="240" w:lineRule="auto"/>
-        <w:ind w:firstLine="360"/>
+        <w:ind w:firstLine="567"/>
         <w:jc w:val="both"/>
         <w:rPr>
           <w:rFonts w:cs="Times New Roman"/>
@@ -4644,7 +4626,17 @@
           <w:szCs w:val="20"/>
           <w:lang w:val="en"/>
         </w:rPr>
-        <w:t xml:space="preserve"> of detection and segmentation,</w:t>
+        <w:t xml:space="preserve"> of detection and segmentation</w:t>
+      </w:r>
+      <w:bookmarkStart w:id="4" w:name="_GoBack"/>
+      <w:bookmarkEnd w:id="4"/>
+      <w:r>
+        <w:rPr>
+          <w:rFonts w:cs="Times New Roman"/>
+          <w:szCs w:val="20"/>
+          <w:lang w:val="en"/>
+        </w:rPr>
+        <w:t>,</w:t>
       </w:r>
       <w:r>
         <w:rPr>
@@ -5280,7 +5272,6 @@
                 <w:b/>
                 <w:lang w:val="en-US"/>
               </w:rPr>
-              <w:lastRenderedPageBreak/>
               <w:t>Picture Part</w:t>
             </w:r>
           </w:p>
@@ -5478,8 +5469,6 @@
             </w:r>
           </w:p>
         </w:tc>
-        <w:bookmarkStart w:id="4" w:name="_GoBack"/>
-        <w:bookmarkEnd w:id="4"/>
       </w:tr>
     </w:tbl>
     <w:p>
@@ -7799,7 +7788,7 @@
 </file>
 
 <file path=customXml/itemProps1.xml><?xml version="1.0" encoding="utf-8"?>
-<ds:datastoreItem xmlns:ds="http://schemas.openxmlformats.org/officeDocument/2006/customXml" ds:itemID="{5585CEAD-CAB6-46DC-96A2-C15796F8D45F}">
+<ds:datastoreItem xmlns:ds="http://schemas.openxmlformats.org/officeDocument/2006/customXml" ds:itemID="{B282FE09-19FD-4359-AEA0-BD2D102591F7}">
   <ds:schemaRefs>
     <ds:schemaRef ds:uri="http://schemas.openxmlformats.org/officeDocument/2006/bibliography"/>
   </ds:schemaRefs>

</xml_diff>